<commit_message>
add test for `@w:val attribute`
as provided by @rvdb in #440

Co-Authored-By: rvdb <rvdb@users.noreply.github.com>
</commit_message>
<xml_diff>
--- a/Test/test37.docx
+++ b/Test/test37.docx
@@ -1,6 +1,6 @@
 
 <file path=word/document.xml><?xml version="1.0" encoding="utf-8"?>
-<w:document xmlns:wpc="http://schemas.microsoft.com/office/word/2010/wordprocessingCanvas" xmlns:cx="http://schemas.microsoft.com/office/drawing/2014/chartex" xmlns:cx1="http://schemas.microsoft.com/office/drawing/2015/9/8/chartex" xmlns:cx2="http://schemas.microsoft.com/office/drawing/2015/10/21/chartex" xmlns:cx3="http://schemas.microsoft.com/office/drawing/2016/5/9/chartex" xmlns:cx4="http://schemas.microsoft.com/office/drawing/2016/5/10/chartex" xmlns:cx5="http://schemas.microsoft.com/office/drawing/2016/5/11/chartex" xmlns:cx6="http://schemas.microsoft.com/office/drawing/2016/5/12/chartex" xmlns:cx7="http://schemas.microsoft.com/office/drawing/2016/5/13/chartex" xmlns:cx8="http://schemas.microsoft.com/office/drawing/2016/5/14/chartex" xmlns:mc="http://schemas.openxmlformats.org/markup-compatibility/2006" xmlns:aink="http://schemas.microsoft.com/office/drawing/2016/ink" xmlns:am3d="http://schemas.microsoft.com/office/drawing/2017/model3d" xmlns:o="urn:schemas-microsoft-com:office:office" xmlns:r="http://schemas.openxmlformats.org/officeDocument/2006/relationships" xmlns:m="http://schemas.openxmlformats.org/officeDocument/2006/math" xmlns:v="urn:schemas-microsoft-com:vml" xmlns:wp14="http://schemas.microsoft.com/office/word/2010/wordprocessingDrawing" xmlns:wp="http://schemas.openxmlformats.org/drawingml/2006/wordprocessingDrawing" xmlns:w10="urn:schemas-microsoft-com:office:word" xmlns:w="http://schemas.openxmlformats.org/wordprocessingml/2006/main" xmlns:w14="http://schemas.microsoft.com/office/word/2010/wordml" xmlns:w15="http://schemas.microsoft.com/office/word/2012/wordml" xmlns:w16cid="http://schemas.microsoft.com/office/word/2016/wordml/cid" xmlns:w16se="http://schemas.microsoft.com/office/word/2015/wordml/symex" xmlns:wpg="http://schemas.microsoft.com/office/word/2010/wordprocessingGroup" xmlns:wpi="http://schemas.microsoft.com/office/word/2010/wordprocessingInk" xmlns:wne="http://schemas.microsoft.com/office/word/2006/wordml" xmlns:wps="http://schemas.microsoft.com/office/word/2010/wordprocessingShape" mc:Ignorable="w14 w15 w16se w16cid wp14">
+<w:document xmlns:wpc="http://schemas.microsoft.com/office/word/2010/wordprocessingCanvas" xmlns:cx="http://schemas.microsoft.com/office/drawing/2014/chartex" xmlns:cx1="http://schemas.microsoft.com/office/drawing/2015/9/8/chartex" xmlns:cx2="http://schemas.microsoft.com/office/drawing/2015/10/21/chartex" xmlns:cx3="http://schemas.microsoft.com/office/drawing/2016/5/9/chartex" xmlns:cx4="http://schemas.microsoft.com/office/drawing/2016/5/10/chartex" xmlns:cx5="http://schemas.microsoft.com/office/drawing/2016/5/11/chartex" xmlns:cx6="http://schemas.microsoft.com/office/drawing/2016/5/12/chartex" xmlns:cx7="http://schemas.microsoft.com/office/drawing/2016/5/13/chartex" xmlns:cx8="http://schemas.microsoft.com/office/drawing/2016/5/14/chartex" xmlns:mc="http://schemas.openxmlformats.org/markup-compatibility/2006" xmlns:aink="http://schemas.microsoft.com/office/drawing/2016/ink" xmlns:am3d="http://schemas.microsoft.com/office/drawing/2017/model3d" xmlns:o="urn:schemas-microsoft-com:office:office" xmlns:r="http://schemas.openxmlformats.org/officeDocument/2006/relationships" xmlns:m="http://schemas.openxmlformats.org/officeDocument/2006/math" xmlns:v="urn:schemas-microsoft-com:vml" xmlns:wp14="http://schemas.microsoft.com/office/word/2010/wordprocessingDrawing" xmlns:wp="http://schemas.openxmlformats.org/drawingml/2006/wordprocessingDrawing" xmlns:w10="urn:schemas-microsoft-com:office:word" xmlns:w="http://schemas.openxmlformats.org/wordprocessingml/2006/main" xmlns:w14="http://schemas.microsoft.com/office/word/2010/wordml" xmlns:w15="http://schemas.microsoft.com/office/word/2012/wordml" xmlns:w16cex="http://schemas.microsoft.com/office/word/2018/wordml/cex" xmlns:w16cid="http://schemas.microsoft.com/office/word/2016/wordml/cid" xmlns:w16="http://schemas.microsoft.com/office/word/2018/wordml" xmlns:w16se="http://schemas.microsoft.com/office/word/2015/wordml/symex" xmlns:wpg="http://schemas.microsoft.com/office/word/2010/wordprocessingGroup" xmlns:wpi="http://schemas.microsoft.com/office/word/2010/wordprocessingInk" xmlns:wne="http://schemas.microsoft.com/office/word/2006/wordml" xmlns:wps="http://schemas.microsoft.com/office/word/2010/wordprocessingShape" mc:Ignorable="w14 w15 w16se w16cid w16 w16cex wp14">
   <w:body>
     <w:p>
       <w:pPr>
@@ -99,27 +99,17 @@
       <w:pPr>
         <w:rPr>
           <w:rFonts w:ascii="Times New Roman" w:hAnsi="Times New Roman" w:cs="Times New Roman"/>
-          <w:sz w:val="24"/>
-          <w:szCs w:val="24"/>
-        </w:rPr>
-      </w:pPr>
-      <w:r>
-        <w:rPr>
-          <w:rFonts w:ascii="Times New Roman" w:hAnsi="Times New Roman" w:cs="Times New Roman"/>
           <w:sz w:val="28"/>
           <w:szCs w:val="28"/>
         </w:rPr>
-        <w:t>This is a col</w:t>
-      </w:r>
-      <w:bookmarkStart w:id="0" w:name="_GoBack"/>
-      <w:bookmarkEnd w:id="0"/>
+      </w:pPr>
       <w:r>
         <w:rPr>
           <w:rFonts w:ascii="Times New Roman" w:hAnsi="Times New Roman" w:cs="Times New Roman"/>
           <w:sz w:val="28"/>
           <w:szCs w:val="28"/>
         </w:rPr>
-        <w:t>ored symbol:</w:t>
+        <w:t>This is a colored symbol:</w:t>
       </w:r>
       <w:r>
         <w:rPr>
@@ -170,16 +160,368 @@
           <w:sz w:val="28"/>
           <w:szCs w:val="28"/>
         </w:rPr>
-        <w:t>https://github.com/TEIC/Stylesheets/issues/389</w:t>
-      </w:r>
-      <w:r>
-        <w:rPr>
-          <w:rFonts w:ascii="Times New Roman" w:hAnsi="Times New Roman" w:cs="Times New Roman"/>
-          <w:sz w:val="28"/>
-          <w:szCs w:val="28"/>
-        </w:rPr>
+        <w:t>https://github.com/TEIC/Stylesheets/issues/389)</w:t>
+      </w:r>
+    </w:p>
+    <w:p>
+      <w:pPr>
+        <w:rPr>
+          <w:rFonts w:ascii="Times New Roman" w:hAnsi="Times New Roman" w:cs="Times New Roman"/>
+          <w:sz w:val="24"/>
+          <w:szCs w:val="24"/>
+        </w:rPr>
+      </w:pPr>
+    </w:p>
+    <w:p>
+      <w:pPr>
+        <w:pStyle w:val="berschrift1"/>
+      </w:pPr>
+      <w:r>
+        <w:t xml:space="preserve">Test for </w:t>
+      </w:r>
+      <w:r>
+        <w:t>handling @</w:t>
+      </w:r>
+      <w:proofErr w:type="gramStart"/>
+      <w:r>
+        <w:t>w:val</w:t>
+      </w:r>
+      <w:proofErr w:type="gramEnd"/>
+      <w:r>
+        <w:t>[. = "0"] on //</w:t>
+      </w:r>
+      <w:proofErr w:type="spellStart"/>
+      <w:r>
+        <w:t>w:i</w:t>
+      </w:r>
+      <w:proofErr w:type="spellEnd"/>
+      <w:r>
+        <w:t xml:space="preserve"> and //</w:t>
+      </w:r>
+      <w:proofErr w:type="spellStart"/>
+      <w:r>
+        <w:t>w:b</w:t>
+      </w:r>
+      <w:proofErr w:type="spellEnd"/>
+      <w:r>
+        <w:t xml:space="preserve"> elements</w:t>
+      </w:r>
+      <w:r>
+        <w:t xml:space="preserve"> (issue </w:t>
+      </w:r>
+      <w:hyperlink r:id="rId7" w:history="1">
+        <w:r>
+          <w:rPr>
+            <w:rStyle w:val="Hyperlink"/>
+          </w:rPr>
+          <w:t>https://github.com/TEIC/Stylesheets/issues/440</w:t>
+        </w:r>
+      </w:hyperlink>
+      <w:r>
         <w:t>)</w:t>
       </w:r>
+    </w:p>
+    <w:p>
+      <w:r>
+        <w:t xml:space="preserve">This is text with </w:t>
+      </w:r>
+      <w:r>
+        <w:rPr>
+          <w:i/>
+          <w:iCs/>
+        </w:rPr>
+        <w:t>italic</w:t>
+      </w:r>
+      <w:r>
+        <w:rPr>
+          <w:i/>
+          <w:iCs/>
+        </w:rPr>
+        <w:t xml:space="preserve"> </w:t>
+      </w:r>
+      <w:r>
+        <w:t xml:space="preserve">(without </w:t>
+      </w:r>
+      <w:r>
+        <w:t>@</w:t>
+      </w:r>
+      <w:r>
+        <w:t>w:val)</w:t>
+      </w:r>
+      <w:r>
+        <w:t>,</w:t>
+      </w:r>
+      <w:r>
+        <w:rPr>
+          <w:i w:val="1"/>
+          <w:iCs w:val="1"/>
+        </w:rPr>
+        <w:t xml:space="preserve">italic </w:t>
+      </w:r>
+      <w:r>
+        <w:t xml:space="preserve">(with </w:t>
+      </w:r>
+      <w:r>
+        <w:t>@</w:t>
+      </w:r>
+      <w:r>
+        <w:t>w:val</w:t>
+      </w:r>
+      <w:r>
+        <w:t>=1</w:t>
+      </w:r>
+      <w:r>
+        <w:t>)</w:t>
+      </w:r>
+      <w:r>
+        <w:rPr>
+          <w:i w:val="0"/>
+          <w:iCs w:val="0"/>
+        </w:rPr>
+        <w:t xml:space="preserve"> and roman </w:t>
+      </w:r>
+      <w:r>
+        <w:t xml:space="preserve">(with @w:val=0) </w:t>
+      </w:r>
+      <w:r>
+        <w:t>formatting.</w:t>
+      </w:r>
+    </w:p>
+    <w:p>
+      <w:r>
+        <w:t xml:space="preserve">This is text with </w:t>
+      </w:r>
+      <w:r>
+        <w:rPr>
+          <w:b/>
+          <w:bCs/>
+        </w:rPr>
+        <w:t>bold</w:t>
+      </w:r>
+      <w:r>
+        <w:rPr>
+          <w:b/>
+          <w:bCs/>
+        </w:rPr>
+        <w:t xml:space="preserve"> </w:t>
+      </w:r>
+      <w:r>
+        <w:t>(with</w:t>
+      </w:r>
+      <w:r>
+        <w:t xml:space="preserve">out @w:val), </w:t>
+      </w:r>
+      <w:r>
+        <w:rPr>
+          <w:b w:val="1"/>
+          <w:bCs w:val="1"/>
+        </w:rPr>
+        <w:t>bold</w:t>
+      </w:r>
+      <w:r>
+        <w:t xml:space="preserve"> (with @w:val</w:t>
+      </w:r>
+      <w:r>
+        <w:t>=1</w:t>
+      </w:r>
+      <w:r>
+        <w:t>)</w:t>
+      </w:r>
+      <w:r>
+        <w:rPr>
+          <w:b w:val="0"/>
+          <w:bCs w:val="0"/>
+        </w:rPr>
+        <w:t xml:space="preserve"> and normal-weight </w:t>
+      </w:r>
+      <w:r>
+        <w:t xml:space="preserve">(with @w:val=0) </w:t>
+      </w:r>
+      <w:r>
+        <w:t>formatting.</w:t>
+      </w:r>
+    </w:p>
+    <w:p>
+      <w:r>
+        <w:t xml:space="preserve">This is text with </w:t>
+      </w:r>
+      <w:r>
+        <w:rPr>
+          <w:strike/>
+        </w:rPr>
+        <w:t>strikethrough</w:t>
+      </w:r>
+      <w:r>
+        <w:t xml:space="preserve"> </w:t>
+      </w:r>
+      <w:r>
+        <w:t xml:space="preserve">(without @w:val), </w:t>
+      </w:r>
+      <w:r>
+        <w:rPr>
+          <w:strike w:val="1"/>
+        </w:rPr>
+        <w:t>strikethrough</w:t>
+      </w:r>
+      <w:r>
+        <w:t xml:space="preserve"> (with @w:val=1) </w:t>
+      </w:r>
+      <w:r>
+        <w:t>and</w:t>
+      </w:r>
+      <w:r>
+        <w:t xml:space="preserve"> </w:t>
+      </w:r>
+      <w:r>
+        <w:rPr>
+          <w:strike w:val="0"/>
+        </w:rPr>
+        <w:t xml:space="preserve">normal (with @w:val=0) </w:t>
+      </w:r>
+      <w:r>
+        <w:t>formatting.</w:t>
+      </w:r>
+    </w:p>
+    <w:p>
+      <w:r>
+        <w:t xml:space="preserve">This is text with </w:t>
+      </w:r>
+      <w:r>
+        <w:rPr>
+          <w:dstrike/>
+        </w:rPr>
+        <w:t>double-strikethrough</w:t>
+      </w:r>
+      <w:r>
+        <w:t xml:space="preserve"> </w:t>
+      </w:r>
+      <w:r>
+        <w:t xml:space="preserve">(without @w:val), </w:t>
+      </w:r>
+      <w:r>
+        <w:rPr>
+          <w:dstrike w:val="1"/>
+        </w:rPr>
+        <w:t>double-strikethrough</w:t>
+      </w:r>
+      <w:r>
+        <w:t xml:space="preserve"> (with @w:val=1) </w:t>
+      </w:r>
+      <w:r>
+        <w:t xml:space="preserve">and </w:t>
+      </w:r>
+      <w:r>
+        <w:rPr>
+          <w:dstrike w:val="0"/>
+        </w:rPr>
+        <w:t>normal (with @w:val=0)</w:t>
+      </w:r>
+      <w:r>
+        <w:t xml:space="preserve"> formatting.</w:t>
+      </w:r>
+    </w:p>
+    <w:p>
+      <w:pPr>
+        <w:rPr>
+          <w:smallCaps/>
+        </w:rPr>
+      </w:pPr>
+      <w:r>
+        <w:t xml:space="preserve">This is text with </w:t>
+      </w:r>
+      <w:r>
+        <w:rPr>
+          <w:smallCaps/>
+        </w:rPr>
+        <w:t>smallcaps</w:t>
+      </w:r>
+      <w:r>
+        <w:t xml:space="preserve"> </w:t>
+      </w:r>
+      <w:r>
+        <w:t>(without @w:val),</w:t>
+      </w:r>
+      <w:r>
+        <w:t xml:space="preserve"> </w:t>
+      </w:r>
+      <w:r>
+        <w:rPr>
+          <w:smallCaps w:val="1"/>
+        </w:rPr>
+        <w:t>smallcaps</w:t>
+      </w:r>
+      <w:r>
+        <w:t xml:space="preserve"> </w:t>
+      </w:r>
+      <w:r>
+        <w:t xml:space="preserve">(with @w:val=1) </w:t>
+      </w:r>
+      <w:r>
+        <w:rPr>
+          <w:smallCaps w:val="0"/>
+        </w:rPr>
+        <w:t xml:space="preserve">and lower-case </w:t>
+      </w:r>
+      <w:r>
+        <w:t>(with @w:val=0)</w:t>
+      </w:r>
+      <w:r>
+        <w:t xml:space="preserve"> </w:t>
+      </w:r>
+      <w:r>
+        <w:t>formatting</w:t>
+      </w:r>
+      <w:r>
+        <w:rPr>
+          <w:smallCaps/>
+        </w:rPr>
+        <w:t>.</w:t>
+      </w:r>
+    </w:p>
+    <w:p>
+      <w:r>
+        <w:t xml:space="preserve">This is text with </w:t>
+      </w:r>
+      <w:r>
+        <w:rPr>
+          <w:caps/>
+        </w:rPr>
+        <w:t>allcaps</w:t>
+      </w:r>
+      <w:r>
+        <w:t xml:space="preserve"> </w:t>
+      </w:r>
+      <w:r>
+        <w:t xml:space="preserve">(without @w:val), </w:t>
+      </w:r>
+      <w:r>
+        <w:rPr>
+          <w:caps w:val="1"/>
+        </w:rPr>
+        <w:t>allcaps</w:t>
+      </w:r>
+      <w:r>
+        <w:t xml:space="preserve"> (with @w:val=1) </w:t>
+      </w:r>
+      <w:r>
+        <w:rPr>
+          <w:caps w:val="0"/>
+        </w:rPr>
+        <w:t xml:space="preserve">and lower-case </w:t>
+      </w:r>
+      <w:r>
+        <w:t xml:space="preserve">(with @w:val=0) </w:t>
+      </w:r>
+      <w:r>
+        <w:t>formatting.</w:t>
+      </w:r>
+    </w:p>
+    <w:p>
+      <w:pPr>
+        <w:rPr>
+          <w:lang w:val="en-GB"/>
+        </w:rPr>
+      </w:pPr>
     </w:p>
     <w:sectPr>
       <w:pgSz w:w="12240" w:h="15840"/>
@@ -192,7 +534,7 @@
 </file>
 
 <file path=word/endnotes.xml><?xml version="1.0" encoding="utf-8"?>
-<w:endnotes xmlns:wpc="http://schemas.microsoft.com/office/word/2010/wordprocessingCanvas" xmlns:cx="http://schemas.microsoft.com/office/drawing/2014/chartex" xmlns:cx1="http://schemas.microsoft.com/office/drawing/2015/9/8/chartex" xmlns:cx2="http://schemas.microsoft.com/office/drawing/2015/10/21/chartex" xmlns:cx3="http://schemas.microsoft.com/office/drawing/2016/5/9/chartex" xmlns:cx4="http://schemas.microsoft.com/office/drawing/2016/5/10/chartex" xmlns:cx5="http://schemas.microsoft.com/office/drawing/2016/5/11/chartex" xmlns:cx6="http://schemas.microsoft.com/office/drawing/2016/5/12/chartex" xmlns:cx7="http://schemas.microsoft.com/office/drawing/2016/5/13/chartex" xmlns:cx8="http://schemas.microsoft.com/office/drawing/2016/5/14/chartex" xmlns:mc="http://schemas.openxmlformats.org/markup-compatibility/2006" xmlns:aink="http://schemas.microsoft.com/office/drawing/2016/ink" xmlns:am3d="http://schemas.microsoft.com/office/drawing/2017/model3d" xmlns:o="urn:schemas-microsoft-com:office:office" xmlns:r="http://schemas.openxmlformats.org/officeDocument/2006/relationships" xmlns:m="http://schemas.openxmlformats.org/officeDocument/2006/math" xmlns:v="urn:schemas-microsoft-com:vml" xmlns:wp14="http://schemas.microsoft.com/office/word/2010/wordprocessingDrawing" xmlns:wp="http://schemas.openxmlformats.org/drawingml/2006/wordprocessingDrawing" xmlns:w10="urn:schemas-microsoft-com:office:word" xmlns:w="http://schemas.openxmlformats.org/wordprocessingml/2006/main" xmlns:w14="http://schemas.microsoft.com/office/word/2010/wordml" xmlns:w15="http://schemas.microsoft.com/office/word/2012/wordml" xmlns:w16cid="http://schemas.microsoft.com/office/word/2016/wordml/cid" xmlns:w16se="http://schemas.microsoft.com/office/word/2015/wordml/symex" xmlns:wpg="http://schemas.microsoft.com/office/word/2010/wordprocessingGroup" xmlns:wpi="http://schemas.microsoft.com/office/word/2010/wordprocessingInk" xmlns:wne="http://schemas.microsoft.com/office/word/2006/wordml" xmlns:wps="http://schemas.microsoft.com/office/word/2010/wordprocessingShape" mc:Ignorable="w14 w15 w16se w16cid wp14">
+<w:endnotes xmlns:wpc="http://schemas.microsoft.com/office/word/2010/wordprocessingCanvas" xmlns:cx="http://schemas.microsoft.com/office/drawing/2014/chartex" xmlns:cx1="http://schemas.microsoft.com/office/drawing/2015/9/8/chartex" xmlns:cx2="http://schemas.microsoft.com/office/drawing/2015/10/21/chartex" xmlns:cx3="http://schemas.microsoft.com/office/drawing/2016/5/9/chartex" xmlns:cx4="http://schemas.microsoft.com/office/drawing/2016/5/10/chartex" xmlns:cx5="http://schemas.microsoft.com/office/drawing/2016/5/11/chartex" xmlns:cx6="http://schemas.microsoft.com/office/drawing/2016/5/12/chartex" xmlns:cx7="http://schemas.microsoft.com/office/drawing/2016/5/13/chartex" xmlns:cx8="http://schemas.microsoft.com/office/drawing/2016/5/14/chartex" xmlns:mc="http://schemas.openxmlformats.org/markup-compatibility/2006" xmlns:aink="http://schemas.microsoft.com/office/drawing/2016/ink" xmlns:am3d="http://schemas.microsoft.com/office/drawing/2017/model3d" xmlns:o="urn:schemas-microsoft-com:office:office" xmlns:r="http://schemas.openxmlformats.org/officeDocument/2006/relationships" xmlns:m="http://schemas.openxmlformats.org/officeDocument/2006/math" xmlns:v="urn:schemas-microsoft-com:vml" xmlns:wp14="http://schemas.microsoft.com/office/word/2010/wordprocessingDrawing" xmlns:wp="http://schemas.openxmlformats.org/drawingml/2006/wordprocessingDrawing" xmlns:w10="urn:schemas-microsoft-com:office:word" xmlns:w="http://schemas.openxmlformats.org/wordprocessingml/2006/main" xmlns:w14="http://schemas.microsoft.com/office/word/2010/wordml" xmlns:w15="http://schemas.microsoft.com/office/word/2012/wordml" xmlns:w16cex="http://schemas.microsoft.com/office/word/2018/wordml/cex" xmlns:w16cid="http://schemas.microsoft.com/office/word/2016/wordml/cid" xmlns:w16="http://schemas.microsoft.com/office/word/2018/wordml" xmlns:w16se="http://schemas.microsoft.com/office/word/2015/wordml/symex" xmlns:wpg="http://schemas.microsoft.com/office/word/2010/wordprocessingGroup" xmlns:wpi="http://schemas.microsoft.com/office/word/2010/wordprocessingInk" xmlns:wne="http://schemas.microsoft.com/office/word/2006/wordml" xmlns:wps="http://schemas.microsoft.com/office/word/2010/wordprocessingShape" mc:Ignorable="w14 w15 w16se w16cid w16 w16cex wp14">
   <w:endnote w:type="separator" w:id="-1">
     <w:p>
       <w:pPr>
@@ -217,7 +559,7 @@
 </file>
 
 <file path=word/footnotes.xml><?xml version="1.0" encoding="utf-8"?>
-<w:footnotes xmlns:wpc="http://schemas.microsoft.com/office/word/2010/wordprocessingCanvas" xmlns:cx="http://schemas.microsoft.com/office/drawing/2014/chartex" xmlns:cx1="http://schemas.microsoft.com/office/drawing/2015/9/8/chartex" xmlns:cx2="http://schemas.microsoft.com/office/drawing/2015/10/21/chartex" xmlns:cx3="http://schemas.microsoft.com/office/drawing/2016/5/9/chartex" xmlns:cx4="http://schemas.microsoft.com/office/drawing/2016/5/10/chartex" xmlns:cx5="http://schemas.microsoft.com/office/drawing/2016/5/11/chartex" xmlns:cx6="http://schemas.microsoft.com/office/drawing/2016/5/12/chartex" xmlns:cx7="http://schemas.microsoft.com/office/drawing/2016/5/13/chartex" xmlns:cx8="http://schemas.microsoft.com/office/drawing/2016/5/14/chartex" xmlns:mc="http://schemas.openxmlformats.org/markup-compatibility/2006" xmlns:aink="http://schemas.microsoft.com/office/drawing/2016/ink" xmlns:am3d="http://schemas.microsoft.com/office/drawing/2017/model3d" xmlns:o="urn:schemas-microsoft-com:office:office" xmlns:r="http://schemas.openxmlformats.org/officeDocument/2006/relationships" xmlns:m="http://schemas.openxmlformats.org/officeDocument/2006/math" xmlns:v="urn:schemas-microsoft-com:vml" xmlns:wp14="http://schemas.microsoft.com/office/word/2010/wordprocessingDrawing" xmlns:wp="http://schemas.openxmlformats.org/drawingml/2006/wordprocessingDrawing" xmlns:w10="urn:schemas-microsoft-com:office:word" xmlns:w="http://schemas.openxmlformats.org/wordprocessingml/2006/main" xmlns:w14="http://schemas.microsoft.com/office/word/2010/wordml" xmlns:w15="http://schemas.microsoft.com/office/word/2012/wordml" xmlns:w16cid="http://schemas.microsoft.com/office/word/2016/wordml/cid" xmlns:w16se="http://schemas.microsoft.com/office/word/2015/wordml/symex" xmlns:wpg="http://schemas.microsoft.com/office/word/2010/wordprocessingGroup" xmlns:wpi="http://schemas.microsoft.com/office/word/2010/wordprocessingInk" xmlns:wne="http://schemas.microsoft.com/office/word/2006/wordml" xmlns:wps="http://schemas.microsoft.com/office/word/2010/wordprocessingShape" mc:Ignorable="w14 w15 w16se w16cid wp14">
+<w:footnotes xmlns:wpc="http://schemas.microsoft.com/office/word/2010/wordprocessingCanvas" xmlns:cx="http://schemas.microsoft.com/office/drawing/2014/chartex" xmlns:cx1="http://schemas.microsoft.com/office/drawing/2015/9/8/chartex" xmlns:cx2="http://schemas.microsoft.com/office/drawing/2015/10/21/chartex" xmlns:cx3="http://schemas.microsoft.com/office/drawing/2016/5/9/chartex" xmlns:cx4="http://schemas.microsoft.com/office/drawing/2016/5/10/chartex" xmlns:cx5="http://schemas.microsoft.com/office/drawing/2016/5/11/chartex" xmlns:cx6="http://schemas.microsoft.com/office/drawing/2016/5/12/chartex" xmlns:cx7="http://schemas.microsoft.com/office/drawing/2016/5/13/chartex" xmlns:cx8="http://schemas.microsoft.com/office/drawing/2016/5/14/chartex" xmlns:mc="http://schemas.openxmlformats.org/markup-compatibility/2006" xmlns:aink="http://schemas.microsoft.com/office/drawing/2016/ink" xmlns:am3d="http://schemas.microsoft.com/office/drawing/2017/model3d" xmlns:o="urn:schemas-microsoft-com:office:office" xmlns:r="http://schemas.openxmlformats.org/officeDocument/2006/relationships" xmlns:m="http://schemas.openxmlformats.org/officeDocument/2006/math" xmlns:v="urn:schemas-microsoft-com:vml" xmlns:wp14="http://schemas.microsoft.com/office/word/2010/wordprocessingDrawing" xmlns:wp="http://schemas.openxmlformats.org/drawingml/2006/wordprocessingDrawing" xmlns:w10="urn:schemas-microsoft-com:office:word" xmlns:w="http://schemas.openxmlformats.org/wordprocessingml/2006/main" xmlns:w14="http://schemas.microsoft.com/office/word/2010/wordml" xmlns:w15="http://schemas.microsoft.com/office/word/2012/wordml" xmlns:w16cex="http://schemas.microsoft.com/office/word/2018/wordml/cex" xmlns:w16cid="http://schemas.microsoft.com/office/word/2016/wordml/cid" xmlns:w16="http://schemas.microsoft.com/office/word/2018/wordml" xmlns:w16se="http://schemas.microsoft.com/office/word/2015/wordml/symex" xmlns:wpg="http://schemas.microsoft.com/office/word/2010/wordprocessingGroup" xmlns:wpi="http://schemas.microsoft.com/office/word/2010/wordprocessingInk" xmlns:wne="http://schemas.microsoft.com/office/word/2006/wordml" xmlns:wps="http://schemas.microsoft.com/office/word/2010/wordprocessingShape" mc:Ignorable="w14 w15 w16se w16cid w16 w16cex wp14">
   <w:footnote w:type="separator" w:id="-1">
     <w:p>
       <w:pPr>
@@ -266,7 +608,7 @@
 </file>
 
 <file path=word/styles.xml><?xml version="1.0" encoding="utf-8"?>
-<w:styles xmlns:mc="http://schemas.openxmlformats.org/markup-compatibility/2006" xmlns:r="http://schemas.openxmlformats.org/officeDocument/2006/relationships" xmlns:w="http://schemas.openxmlformats.org/wordprocessingml/2006/main" xmlns:w14="http://schemas.microsoft.com/office/word/2010/wordml" xmlns:w15="http://schemas.microsoft.com/office/word/2012/wordml" xmlns:w16cid="http://schemas.microsoft.com/office/word/2016/wordml/cid" xmlns:w16se="http://schemas.microsoft.com/office/word/2015/wordml/symex" mc:Ignorable="w14 w15 w16se w16cid">
+<w:styles xmlns:mc="http://schemas.openxmlformats.org/markup-compatibility/2006" xmlns:r="http://schemas.openxmlformats.org/officeDocument/2006/relationships" xmlns:w="http://schemas.openxmlformats.org/wordprocessingml/2006/main" xmlns:w14="http://schemas.microsoft.com/office/word/2010/wordml" xmlns:w15="http://schemas.microsoft.com/office/word/2012/wordml" xmlns:w16cex="http://schemas.microsoft.com/office/word/2018/wordml/cex" xmlns:w16cid="http://schemas.microsoft.com/office/word/2016/wordml/cid" xmlns:w16="http://schemas.microsoft.com/office/word/2018/wordml" xmlns:w16se="http://schemas.microsoft.com/office/word/2015/wordml/symex" mc:Ignorable="w14 w15 w16se w16cid w16 w16cex">
   <w:docDefaults>
     <w:rPrDefault>
       <w:rPr>
@@ -282,7 +624,7 @@
       </w:pPr>
     </w:pPrDefault>
   </w:docDefaults>
-  <w:latentStyles w:defLockedState="0" w:defUIPriority="99" w:defSemiHidden="0" w:defUnhideWhenUsed="0" w:defQFormat="0" w:count="377">
+  <w:latentStyles w:defLockedState="0" w:defUIPriority="99" w:defSemiHidden="0" w:defUnhideWhenUsed="0" w:defQFormat="0" w:count="376">
     <w:lsdException w:name="Normal" w:uiPriority="0" w:qFormat="1"/>
     <w:lsdException w:name="heading 1" w:uiPriority="9" w:qFormat="1"/>
     <w:lsdException w:name="heading 2" w:semiHidden="1" w:uiPriority="9" w:unhideWhenUsed="1" w:qFormat="1"/>
@@ -437,7 +779,7 @@
     <w:lsdException w:name="Table Web 2" w:semiHidden="1" w:unhideWhenUsed="1"/>
     <w:lsdException w:name="Table Web 3" w:semiHidden="1" w:unhideWhenUsed="1"/>
     <w:lsdException w:name="Balloon Text" w:semiHidden="1" w:unhideWhenUsed="1"/>
-    <w:lsdException w:name="Table Grid" w:semiHidden="1" w:uiPriority="59" w:unhideWhenUsed="1"/>
+    <w:lsdException w:name="Table Grid" w:uiPriority="59"/>
     <w:lsdException w:name="Table Theme" w:semiHidden="1" w:unhideWhenUsed="1"/>
     <w:lsdException w:name="Placeholder Text" w:semiHidden="1"/>
     <w:lsdException w:name="No Spacing" w:uiPriority="1" w:qFormat="1"/>
@@ -659,11 +1001,31 @@
     <w:lsdException w:name="Hashtag" w:semiHidden="1" w:unhideWhenUsed="1"/>
     <w:lsdException w:name="Unresolved Mention" w:semiHidden="1" w:unhideWhenUsed="1"/>
     <w:lsdException w:name="Smart Link" w:semiHidden="1" w:unhideWhenUsed="1"/>
-    <w:lsdException w:name="Smart Link Error" w:semiHidden="1" w:unhideWhenUsed="1"/>
   </w:latentStyles>
   <w:style w:type="paragraph" w:default="1" w:styleId="Standard">
     <w:name w:val="Normal"/>
     <w:qFormat/>
+  </w:style>
+  <w:style w:type="paragraph" w:styleId="berschrift1">
+    <w:name w:val="heading 1"/>
+    <w:basedOn w:val="Standard"/>
+    <w:next w:val="Standard"/>
+    <w:link w:val="berschrift1Zchn"/>
+    <w:uiPriority w:val="9"/>
+    <w:qFormat/>
+    <w:rsid w:val="00022966"/>
+    <w:pPr>
+      <w:keepNext/>
+      <w:keepLines/>
+      <w:spacing w:before="240" w:after="0"/>
+      <w:outlineLvl w:val="0"/>
+    </w:pPr>
+    <w:rPr>
+      <w:rFonts w:asciiTheme="majorHAnsi" w:eastAsiaTheme="majorEastAsia" w:hAnsiTheme="majorHAnsi" w:cstheme="majorBidi"/>
+      <w:color w:val="365F91" w:themeColor="accent1" w:themeShade="BF"/>
+      <w:sz w:val="32"/>
+      <w:szCs w:val="32"/>
+    </w:rPr>
   </w:style>
   <w:style w:type="character" w:default="1" w:styleId="Absatz-Standardschriftart">
     <w:name w:val="Default Paragraph Font"/>
@@ -791,6 +1153,31 @@
     <w:rPr>
       <w:color w:val="800080" w:themeColor="followedHyperlink"/>
       <w:u w:val="single"/>
+    </w:rPr>
+  </w:style>
+  <w:style w:type="character" w:styleId="NichtaufgelsteErwhnung">
+    <w:name w:val="Unresolved Mention"/>
+    <w:basedOn w:val="Absatz-Standardschriftart"/>
+    <w:uiPriority w:val="99"/>
+    <w:semiHidden/>
+    <w:unhideWhenUsed/>
+    <w:rsid w:val="00022966"/>
+    <w:rPr>
+      <w:color w:val="605E5C"/>
+      <w:shd w:val="clear" w:color="auto" w:fill="E1DFDD"/>
+    </w:rPr>
+  </w:style>
+  <w:style w:type="character" w:customStyle="1" w:styleId="berschrift1Zchn">
+    <w:name w:val="Überschrift 1 Zchn"/>
+    <w:basedOn w:val="Absatz-Standardschriftart"/>
+    <w:link w:val="berschrift1"/>
+    <w:uiPriority w:val="9"/>
+    <w:rsid w:val="00022966"/>
+    <w:rPr>
+      <w:rFonts w:asciiTheme="majorHAnsi" w:eastAsiaTheme="majorEastAsia" w:hAnsiTheme="majorHAnsi" w:cstheme="majorBidi"/>
+      <w:color w:val="365F91" w:themeColor="accent1" w:themeShade="BF"/>
+      <w:sz w:val="32"/>
+      <w:szCs w:val="32"/>
     </w:rPr>
   </w:style>
 </w:styles>

</xml_diff>

<commit_message>
fix for handling @w:val[. = "0"] on //w:i and //w:b elements (#441)
* fix for handling @w:val[. = "0"] on //w:i and //w:b elements

* expanded fix to:
  -other basic styles: w:i, w:b, w:strike, w:dstrike, w:smallCaps, w:caps
  -allowed values for @w:val: ('0', 'false', 'off') vs ('1', 'true', 'on')

* add test for `@w:val attribute` as provided by @rvdb in #440
</commit_message>
<xml_diff>
--- a/Test/test37.docx
+++ b/Test/test37.docx
@@ -1,6 +1,6 @@
 
 <file path=word/document.xml><?xml version="1.0" encoding="utf-8"?>
-<w:document xmlns:wpc="http://schemas.microsoft.com/office/word/2010/wordprocessingCanvas" xmlns:cx="http://schemas.microsoft.com/office/drawing/2014/chartex" xmlns:cx1="http://schemas.microsoft.com/office/drawing/2015/9/8/chartex" xmlns:cx2="http://schemas.microsoft.com/office/drawing/2015/10/21/chartex" xmlns:cx3="http://schemas.microsoft.com/office/drawing/2016/5/9/chartex" xmlns:cx4="http://schemas.microsoft.com/office/drawing/2016/5/10/chartex" xmlns:cx5="http://schemas.microsoft.com/office/drawing/2016/5/11/chartex" xmlns:cx6="http://schemas.microsoft.com/office/drawing/2016/5/12/chartex" xmlns:cx7="http://schemas.microsoft.com/office/drawing/2016/5/13/chartex" xmlns:cx8="http://schemas.microsoft.com/office/drawing/2016/5/14/chartex" xmlns:mc="http://schemas.openxmlformats.org/markup-compatibility/2006" xmlns:aink="http://schemas.microsoft.com/office/drawing/2016/ink" xmlns:am3d="http://schemas.microsoft.com/office/drawing/2017/model3d" xmlns:o="urn:schemas-microsoft-com:office:office" xmlns:r="http://schemas.openxmlformats.org/officeDocument/2006/relationships" xmlns:m="http://schemas.openxmlformats.org/officeDocument/2006/math" xmlns:v="urn:schemas-microsoft-com:vml" xmlns:wp14="http://schemas.microsoft.com/office/word/2010/wordprocessingDrawing" xmlns:wp="http://schemas.openxmlformats.org/drawingml/2006/wordprocessingDrawing" xmlns:w10="urn:schemas-microsoft-com:office:word" xmlns:w="http://schemas.openxmlformats.org/wordprocessingml/2006/main" xmlns:w14="http://schemas.microsoft.com/office/word/2010/wordml" xmlns:w15="http://schemas.microsoft.com/office/word/2012/wordml" xmlns:w16cid="http://schemas.microsoft.com/office/word/2016/wordml/cid" xmlns:w16se="http://schemas.microsoft.com/office/word/2015/wordml/symex" xmlns:wpg="http://schemas.microsoft.com/office/word/2010/wordprocessingGroup" xmlns:wpi="http://schemas.microsoft.com/office/word/2010/wordprocessingInk" xmlns:wne="http://schemas.microsoft.com/office/word/2006/wordml" xmlns:wps="http://schemas.microsoft.com/office/word/2010/wordprocessingShape" mc:Ignorable="w14 w15 w16se w16cid wp14">
+<w:document xmlns:wpc="http://schemas.microsoft.com/office/word/2010/wordprocessingCanvas" xmlns:cx="http://schemas.microsoft.com/office/drawing/2014/chartex" xmlns:cx1="http://schemas.microsoft.com/office/drawing/2015/9/8/chartex" xmlns:cx2="http://schemas.microsoft.com/office/drawing/2015/10/21/chartex" xmlns:cx3="http://schemas.microsoft.com/office/drawing/2016/5/9/chartex" xmlns:cx4="http://schemas.microsoft.com/office/drawing/2016/5/10/chartex" xmlns:cx5="http://schemas.microsoft.com/office/drawing/2016/5/11/chartex" xmlns:cx6="http://schemas.microsoft.com/office/drawing/2016/5/12/chartex" xmlns:cx7="http://schemas.microsoft.com/office/drawing/2016/5/13/chartex" xmlns:cx8="http://schemas.microsoft.com/office/drawing/2016/5/14/chartex" xmlns:mc="http://schemas.openxmlformats.org/markup-compatibility/2006" xmlns:aink="http://schemas.microsoft.com/office/drawing/2016/ink" xmlns:am3d="http://schemas.microsoft.com/office/drawing/2017/model3d" xmlns:o="urn:schemas-microsoft-com:office:office" xmlns:r="http://schemas.openxmlformats.org/officeDocument/2006/relationships" xmlns:m="http://schemas.openxmlformats.org/officeDocument/2006/math" xmlns:v="urn:schemas-microsoft-com:vml" xmlns:wp14="http://schemas.microsoft.com/office/word/2010/wordprocessingDrawing" xmlns:wp="http://schemas.openxmlformats.org/drawingml/2006/wordprocessingDrawing" xmlns:w10="urn:schemas-microsoft-com:office:word" xmlns:w="http://schemas.openxmlformats.org/wordprocessingml/2006/main" xmlns:w14="http://schemas.microsoft.com/office/word/2010/wordml" xmlns:w15="http://schemas.microsoft.com/office/word/2012/wordml" xmlns:w16cex="http://schemas.microsoft.com/office/word/2018/wordml/cex" xmlns:w16cid="http://schemas.microsoft.com/office/word/2016/wordml/cid" xmlns:w16="http://schemas.microsoft.com/office/word/2018/wordml" xmlns:w16se="http://schemas.microsoft.com/office/word/2015/wordml/symex" xmlns:wpg="http://schemas.microsoft.com/office/word/2010/wordprocessingGroup" xmlns:wpi="http://schemas.microsoft.com/office/word/2010/wordprocessingInk" xmlns:wne="http://schemas.microsoft.com/office/word/2006/wordml" xmlns:wps="http://schemas.microsoft.com/office/word/2010/wordprocessingShape" mc:Ignorable="w14 w15 w16se w16cid w16 w16cex wp14">
   <w:body>
     <w:p>
       <w:pPr>
@@ -99,27 +99,17 @@
       <w:pPr>
         <w:rPr>
           <w:rFonts w:ascii="Times New Roman" w:hAnsi="Times New Roman" w:cs="Times New Roman"/>
-          <w:sz w:val="24"/>
-          <w:szCs w:val="24"/>
-        </w:rPr>
-      </w:pPr>
-      <w:r>
-        <w:rPr>
-          <w:rFonts w:ascii="Times New Roman" w:hAnsi="Times New Roman" w:cs="Times New Roman"/>
           <w:sz w:val="28"/>
           <w:szCs w:val="28"/>
         </w:rPr>
-        <w:t>This is a col</w:t>
-      </w:r>
-      <w:bookmarkStart w:id="0" w:name="_GoBack"/>
-      <w:bookmarkEnd w:id="0"/>
+      </w:pPr>
       <w:r>
         <w:rPr>
           <w:rFonts w:ascii="Times New Roman" w:hAnsi="Times New Roman" w:cs="Times New Roman"/>
           <w:sz w:val="28"/>
           <w:szCs w:val="28"/>
         </w:rPr>
-        <w:t>ored symbol:</w:t>
+        <w:t>This is a colored symbol:</w:t>
       </w:r>
       <w:r>
         <w:rPr>
@@ -170,16 +160,368 @@
           <w:sz w:val="28"/>
           <w:szCs w:val="28"/>
         </w:rPr>
-        <w:t>https://github.com/TEIC/Stylesheets/issues/389</w:t>
-      </w:r>
-      <w:r>
-        <w:rPr>
-          <w:rFonts w:ascii="Times New Roman" w:hAnsi="Times New Roman" w:cs="Times New Roman"/>
-          <w:sz w:val="28"/>
-          <w:szCs w:val="28"/>
-        </w:rPr>
+        <w:t>https://github.com/TEIC/Stylesheets/issues/389)</w:t>
+      </w:r>
+    </w:p>
+    <w:p>
+      <w:pPr>
+        <w:rPr>
+          <w:rFonts w:ascii="Times New Roman" w:hAnsi="Times New Roman" w:cs="Times New Roman"/>
+          <w:sz w:val="24"/>
+          <w:szCs w:val="24"/>
+        </w:rPr>
+      </w:pPr>
+    </w:p>
+    <w:p>
+      <w:pPr>
+        <w:pStyle w:val="berschrift1"/>
+      </w:pPr>
+      <w:r>
+        <w:t xml:space="preserve">Test for </w:t>
+      </w:r>
+      <w:r>
+        <w:t>handling @</w:t>
+      </w:r>
+      <w:proofErr w:type="gramStart"/>
+      <w:r>
+        <w:t>w:val</w:t>
+      </w:r>
+      <w:proofErr w:type="gramEnd"/>
+      <w:r>
+        <w:t>[. = "0"] on //</w:t>
+      </w:r>
+      <w:proofErr w:type="spellStart"/>
+      <w:r>
+        <w:t>w:i</w:t>
+      </w:r>
+      <w:proofErr w:type="spellEnd"/>
+      <w:r>
+        <w:t xml:space="preserve"> and //</w:t>
+      </w:r>
+      <w:proofErr w:type="spellStart"/>
+      <w:r>
+        <w:t>w:b</w:t>
+      </w:r>
+      <w:proofErr w:type="spellEnd"/>
+      <w:r>
+        <w:t xml:space="preserve"> elements</w:t>
+      </w:r>
+      <w:r>
+        <w:t xml:space="preserve"> (issue </w:t>
+      </w:r>
+      <w:hyperlink r:id="rId7" w:history="1">
+        <w:r>
+          <w:rPr>
+            <w:rStyle w:val="Hyperlink"/>
+          </w:rPr>
+          <w:t>https://github.com/TEIC/Stylesheets/issues/440</w:t>
+        </w:r>
+      </w:hyperlink>
+      <w:r>
         <w:t>)</w:t>
       </w:r>
+    </w:p>
+    <w:p>
+      <w:r>
+        <w:t xml:space="preserve">This is text with </w:t>
+      </w:r>
+      <w:r>
+        <w:rPr>
+          <w:i/>
+          <w:iCs/>
+        </w:rPr>
+        <w:t>italic</w:t>
+      </w:r>
+      <w:r>
+        <w:rPr>
+          <w:i/>
+          <w:iCs/>
+        </w:rPr>
+        <w:t xml:space="preserve"> </w:t>
+      </w:r>
+      <w:r>
+        <w:t xml:space="preserve">(without </w:t>
+      </w:r>
+      <w:r>
+        <w:t>@</w:t>
+      </w:r>
+      <w:r>
+        <w:t>w:val)</w:t>
+      </w:r>
+      <w:r>
+        <w:t>,</w:t>
+      </w:r>
+      <w:r>
+        <w:rPr>
+          <w:i w:val="1"/>
+          <w:iCs w:val="1"/>
+        </w:rPr>
+        <w:t xml:space="preserve">italic </w:t>
+      </w:r>
+      <w:r>
+        <w:t xml:space="preserve">(with </w:t>
+      </w:r>
+      <w:r>
+        <w:t>@</w:t>
+      </w:r>
+      <w:r>
+        <w:t>w:val</w:t>
+      </w:r>
+      <w:r>
+        <w:t>=1</w:t>
+      </w:r>
+      <w:r>
+        <w:t>)</w:t>
+      </w:r>
+      <w:r>
+        <w:rPr>
+          <w:i w:val="0"/>
+          <w:iCs w:val="0"/>
+        </w:rPr>
+        <w:t xml:space="preserve"> and roman </w:t>
+      </w:r>
+      <w:r>
+        <w:t xml:space="preserve">(with @w:val=0) </w:t>
+      </w:r>
+      <w:r>
+        <w:t>formatting.</w:t>
+      </w:r>
+    </w:p>
+    <w:p>
+      <w:r>
+        <w:t xml:space="preserve">This is text with </w:t>
+      </w:r>
+      <w:r>
+        <w:rPr>
+          <w:b/>
+          <w:bCs/>
+        </w:rPr>
+        <w:t>bold</w:t>
+      </w:r>
+      <w:r>
+        <w:rPr>
+          <w:b/>
+          <w:bCs/>
+        </w:rPr>
+        <w:t xml:space="preserve"> </w:t>
+      </w:r>
+      <w:r>
+        <w:t>(with</w:t>
+      </w:r>
+      <w:r>
+        <w:t xml:space="preserve">out @w:val), </w:t>
+      </w:r>
+      <w:r>
+        <w:rPr>
+          <w:b w:val="1"/>
+          <w:bCs w:val="1"/>
+        </w:rPr>
+        <w:t>bold</w:t>
+      </w:r>
+      <w:r>
+        <w:t xml:space="preserve"> (with @w:val</w:t>
+      </w:r>
+      <w:r>
+        <w:t>=1</w:t>
+      </w:r>
+      <w:r>
+        <w:t>)</w:t>
+      </w:r>
+      <w:r>
+        <w:rPr>
+          <w:b w:val="0"/>
+          <w:bCs w:val="0"/>
+        </w:rPr>
+        <w:t xml:space="preserve"> and normal-weight </w:t>
+      </w:r>
+      <w:r>
+        <w:t xml:space="preserve">(with @w:val=0) </w:t>
+      </w:r>
+      <w:r>
+        <w:t>formatting.</w:t>
+      </w:r>
+    </w:p>
+    <w:p>
+      <w:r>
+        <w:t xml:space="preserve">This is text with </w:t>
+      </w:r>
+      <w:r>
+        <w:rPr>
+          <w:strike/>
+        </w:rPr>
+        <w:t>strikethrough</w:t>
+      </w:r>
+      <w:r>
+        <w:t xml:space="preserve"> </w:t>
+      </w:r>
+      <w:r>
+        <w:t xml:space="preserve">(without @w:val), </w:t>
+      </w:r>
+      <w:r>
+        <w:rPr>
+          <w:strike w:val="1"/>
+        </w:rPr>
+        <w:t>strikethrough</w:t>
+      </w:r>
+      <w:r>
+        <w:t xml:space="preserve"> (with @w:val=1) </w:t>
+      </w:r>
+      <w:r>
+        <w:t>and</w:t>
+      </w:r>
+      <w:r>
+        <w:t xml:space="preserve"> </w:t>
+      </w:r>
+      <w:r>
+        <w:rPr>
+          <w:strike w:val="0"/>
+        </w:rPr>
+        <w:t xml:space="preserve">normal (with @w:val=0) </w:t>
+      </w:r>
+      <w:r>
+        <w:t>formatting.</w:t>
+      </w:r>
+    </w:p>
+    <w:p>
+      <w:r>
+        <w:t xml:space="preserve">This is text with </w:t>
+      </w:r>
+      <w:r>
+        <w:rPr>
+          <w:dstrike/>
+        </w:rPr>
+        <w:t>double-strikethrough</w:t>
+      </w:r>
+      <w:r>
+        <w:t xml:space="preserve"> </w:t>
+      </w:r>
+      <w:r>
+        <w:t xml:space="preserve">(without @w:val), </w:t>
+      </w:r>
+      <w:r>
+        <w:rPr>
+          <w:dstrike w:val="1"/>
+        </w:rPr>
+        <w:t>double-strikethrough</w:t>
+      </w:r>
+      <w:r>
+        <w:t xml:space="preserve"> (with @w:val=1) </w:t>
+      </w:r>
+      <w:r>
+        <w:t xml:space="preserve">and </w:t>
+      </w:r>
+      <w:r>
+        <w:rPr>
+          <w:dstrike w:val="0"/>
+        </w:rPr>
+        <w:t>normal (with @w:val=0)</w:t>
+      </w:r>
+      <w:r>
+        <w:t xml:space="preserve"> formatting.</w:t>
+      </w:r>
+    </w:p>
+    <w:p>
+      <w:pPr>
+        <w:rPr>
+          <w:smallCaps/>
+        </w:rPr>
+      </w:pPr>
+      <w:r>
+        <w:t xml:space="preserve">This is text with </w:t>
+      </w:r>
+      <w:r>
+        <w:rPr>
+          <w:smallCaps/>
+        </w:rPr>
+        <w:t>smallcaps</w:t>
+      </w:r>
+      <w:r>
+        <w:t xml:space="preserve"> </w:t>
+      </w:r>
+      <w:r>
+        <w:t>(without @w:val),</w:t>
+      </w:r>
+      <w:r>
+        <w:t xml:space="preserve"> </w:t>
+      </w:r>
+      <w:r>
+        <w:rPr>
+          <w:smallCaps w:val="1"/>
+        </w:rPr>
+        <w:t>smallcaps</w:t>
+      </w:r>
+      <w:r>
+        <w:t xml:space="preserve"> </w:t>
+      </w:r>
+      <w:r>
+        <w:t xml:space="preserve">(with @w:val=1) </w:t>
+      </w:r>
+      <w:r>
+        <w:rPr>
+          <w:smallCaps w:val="0"/>
+        </w:rPr>
+        <w:t xml:space="preserve">and lower-case </w:t>
+      </w:r>
+      <w:r>
+        <w:t>(with @w:val=0)</w:t>
+      </w:r>
+      <w:r>
+        <w:t xml:space="preserve"> </w:t>
+      </w:r>
+      <w:r>
+        <w:t>formatting</w:t>
+      </w:r>
+      <w:r>
+        <w:rPr>
+          <w:smallCaps/>
+        </w:rPr>
+        <w:t>.</w:t>
+      </w:r>
+    </w:p>
+    <w:p>
+      <w:r>
+        <w:t xml:space="preserve">This is text with </w:t>
+      </w:r>
+      <w:r>
+        <w:rPr>
+          <w:caps/>
+        </w:rPr>
+        <w:t>allcaps</w:t>
+      </w:r>
+      <w:r>
+        <w:t xml:space="preserve"> </w:t>
+      </w:r>
+      <w:r>
+        <w:t xml:space="preserve">(without @w:val), </w:t>
+      </w:r>
+      <w:r>
+        <w:rPr>
+          <w:caps w:val="1"/>
+        </w:rPr>
+        <w:t>allcaps</w:t>
+      </w:r>
+      <w:r>
+        <w:t xml:space="preserve"> (with @w:val=1) </w:t>
+      </w:r>
+      <w:r>
+        <w:rPr>
+          <w:caps w:val="0"/>
+        </w:rPr>
+        <w:t xml:space="preserve">and lower-case </w:t>
+      </w:r>
+      <w:r>
+        <w:t xml:space="preserve">(with @w:val=0) </w:t>
+      </w:r>
+      <w:r>
+        <w:t>formatting.</w:t>
+      </w:r>
+    </w:p>
+    <w:p>
+      <w:pPr>
+        <w:rPr>
+          <w:lang w:val="en-GB"/>
+        </w:rPr>
+      </w:pPr>
     </w:p>
     <w:sectPr>
       <w:pgSz w:w="12240" w:h="15840"/>
@@ -192,7 +534,7 @@
 </file>
 
 <file path=word/endnotes.xml><?xml version="1.0" encoding="utf-8"?>
-<w:endnotes xmlns:wpc="http://schemas.microsoft.com/office/word/2010/wordprocessingCanvas" xmlns:cx="http://schemas.microsoft.com/office/drawing/2014/chartex" xmlns:cx1="http://schemas.microsoft.com/office/drawing/2015/9/8/chartex" xmlns:cx2="http://schemas.microsoft.com/office/drawing/2015/10/21/chartex" xmlns:cx3="http://schemas.microsoft.com/office/drawing/2016/5/9/chartex" xmlns:cx4="http://schemas.microsoft.com/office/drawing/2016/5/10/chartex" xmlns:cx5="http://schemas.microsoft.com/office/drawing/2016/5/11/chartex" xmlns:cx6="http://schemas.microsoft.com/office/drawing/2016/5/12/chartex" xmlns:cx7="http://schemas.microsoft.com/office/drawing/2016/5/13/chartex" xmlns:cx8="http://schemas.microsoft.com/office/drawing/2016/5/14/chartex" xmlns:mc="http://schemas.openxmlformats.org/markup-compatibility/2006" xmlns:aink="http://schemas.microsoft.com/office/drawing/2016/ink" xmlns:am3d="http://schemas.microsoft.com/office/drawing/2017/model3d" xmlns:o="urn:schemas-microsoft-com:office:office" xmlns:r="http://schemas.openxmlformats.org/officeDocument/2006/relationships" xmlns:m="http://schemas.openxmlformats.org/officeDocument/2006/math" xmlns:v="urn:schemas-microsoft-com:vml" xmlns:wp14="http://schemas.microsoft.com/office/word/2010/wordprocessingDrawing" xmlns:wp="http://schemas.openxmlformats.org/drawingml/2006/wordprocessingDrawing" xmlns:w10="urn:schemas-microsoft-com:office:word" xmlns:w="http://schemas.openxmlformats.org/wordprocessingml/2006/main" xmlns:w14="http://schemas.microsoft.com/office/word/2010/wordml" xmlns:w15="http://schemas.microsoft.com/office/word/2012/wordml" xmlns:w16cid="http://schemas.microsoft.com/office/word/2016/wordml/cid" xmlns:w16se="http://schemas.microsoft.com/office/word/2015/wordml/symex" xmlns:wpg="http://schemas.microsoft.com/office/word/2010/wordprocessingGroup" xmlns:wpi="http://schemas.microsoft.com/office/word/2010/wordprocessingInk" xmlns:wne="http://schemas.microsoft.com/office/word/2006/wordml" xmlns:wps="http://schemas.microsoft.com/office/word/2010/wordprocessingShape" mc:Ignorable="w14 w15 w16se w16cid wp14">
+<w:endnotes xmlns:wpc="http://schemas.microsoft.com/office/word/2010/wordprocessingCanvas" xmlns:cx="http://schemas.microsoft.com/office/drawing/2014/chartex" xmlns:cx1="http://schemas.microsoft.com/office/drawing/2015/9/8/chartex" xmlns:cx2="http://schemas.microsoft.com/office/drawing/2015/10/21/chartex" xmlns:cx3="http://schemas.microsoft.com/office/drawing/2016/5/9/chartex" xmlns:cx4="http://schemas.microsoft.com/office/drawing/2016/5/10/chartex" xmlns:cx5="http://schemas.microsoft.com/office/drawing/2016/5/11/chartex" xmlns:cx6="http://schemas.microsoft.com/office/drawing/2016/5/12/chartex" xmlns:cx7="http://schemas.microsoft.com/office/drawing/2016/5/13/chartex" xmlns:cx8="http://schemas.microsoft.com/office/drawing/2016/5/14/chartex" xmlns:mc="http://schemas.openxmlformats.org/markup-compatibility/2006" xmlns:aink="http://schemas.microsoft.com/office/drawing/2016/ink" xmlns:am3d="http://schemas.microsoft.com/office/drawing/2017/model3d" xmlns:o="urn:schemas-microsoft-com:office:office" xmlns:r="http://schemas.openxmlformats.org/officeDocument/2006/relationships" xmlns:m="http://schemas.openxmlformats.org/officeDocument/2006/math" xmlns:v="urn:schemas-microsoft-com:vml" xmlns:wp14="http://schemas.microsoft.com/office/word/2010/wordprocessingDrawing" xmlns:wp="http://schemas.openxmlformats.org/drawingml/2006/wordprocessingDrawing" xmlns:w10="urn:schemas-microsoft-com:office:word" xmlns:w="http://schemas.openxmlformats.org/wordprocessingml/2006/main" xmlns:w14="http://schemas.microsoft.com/office/word/2010/wordml" xmlns:w15="http://schemas.microsoft.com/office/word/2012/wordml" xmlns:w16cex="http://schemas.microsoft.com/office/word/2018/wordml/cex" xmlns:w16cid="http://schemas.microsoft.com/office/word/2016/wordml/cid" xmlns:w16="http://schemas.microsoft.com/office/word/2018/wordml" xmlns:w16se="http://schemas.microsoft.com/office/word/2015/wordml/symex" xmlns:wpg="http://schemas.microsoft.com/office/word/2010/wordprocessingGroup" xmlns:wpi="http://schemas.microsoft.com/office/word/2010/wordprocessingInk" xmlns:wne="http://schemas.microsoft.com/office/word/2006/wordml" xmlns:wps="http://schemas.microsoft.com/office/word/2010/wordprocessingShape" mc:Ignorable="w14 w15 w16se w16cid w16 w16cex wp14">
   <w:endnote w:type="separator" w:id="-1">
     <w:p>
       <w:pPr>
@@ -217,7 +559,7 @@
 </file>
 
 <file path=word/footnotes.xml><?xml version="1.0" encoding="utf-8"?>
-<w:footnotes xmlns:wpc="http://schemas.microsoft.com/office/word/2010/wordprocessingCanvas" xmlns:cx="http://schemas.microsoft.com/office/drawing/2014/chartex" xmlns:cx1="http://schemas.microsoft.com/office/drawing/2015/9/8/chartex" xmlns:cx2="http://schemas.microsoft.com/office/drawing/2015/10/21/chartex" xmlns:cx3="http://schemas.microsoft.com/office/drawing/2016/5/9/chartex" xmlns:cx4="http://schemas.microsoft.com/office/drawing/2016/5/10/chartex" xmlns:cx5="http://schemas.microsoft.com/office/drawing/2016/5/11/chartex" xmlns:cx6="http://schemas.microsoft.com/office/drawing/2016/5/12/chartex" xmlns:cx7="http://schemas.microsoft.com/office/drawing/2016/5/13/chartex" xmlns:cx8="http://schemas.microsoft.com/office/drawing/2016/5/14/chartex" xmlns:mc="http://schemas.openxmlformats.org/markup-compatibility/2006" xmlns:aink="http://schemas.microsoft.com/office/drawing/2016/ink" xmlns:am3d="http://schemas.microsoft.com/office/drawing/2017/model3d" xmlns:o="urn:schemas-microsoft-com:office:office" xmlns:r="http://schemas.openxmlformats.org/officeDocument/2006/relationships" xmlns:m="http://schemas.openxmlformats.org/officeDocument/2006/math" xmlns:v="urn:schemas-microsoft-com:vml" xmlns:wp14="http://schemas.microsoft.com/office/word/2010/wordprocessingDrawing" xmlns:wp="http://schemas.openxmlformats.org/drawingml/2006/wordprocessingDrawing" xmlns:w10="urn:schemas-microsoft-com:office:word" xmlns:w="http://schemas.openxmlformats.org/wordprocessingml/2006/main" xmlns:w14="http://schemas.microsoft.com/office/word/2010/wordml" xmlns:w15="http://schemas.microsoft.com/office/word/2012/wordml" xmlns:w16cid="http://schemas.microsoft.com/office/word/2016/wordml/cid" xmlns:w16se="http://schemas.microsoft.com/office/word/2015/wordml/symex" xmlns:wpg="http://schemas.microsoft.com/office/word/2010/wordprocessingGroup" xmlns:wpi="http://schemas.microsoft.com/office/word/2010/wordprocessingInk" xmlns:wne="http://schemas.microsoft.com/office/word/2006/wordml" xmlns:wps="http://schemas.microsoft.com/office/word/2010/wordprocessingShape" mc:Ignorable="w14 w15 w16se w16cid wp14">
+<w:footnotes xmlns:wpc="http://schemas.microsoft.com/office/word/2010/wordprocessingCanvas" xmlns:cx="http://schemas.microsoft.com/office/drawing/2014/chartex" xmlns:cx1="http://schemas.microsoft.com/office/drawing/2015/9/8/chartex" xmlns:cx2="http://schemas.microsoft.com/office/drawing/2015/10/21/chartex" xmlns:cx3="http://schemas.microsoft.com/office/drawing/2016/5/9/chartex" xmlns:cx4="http://schemas.microsoft.com/office/drawing/2016/5/10/chartex" xmlns:cx5="http://schemas.microsoft.com/office/drawing/2016/5/11/chartex" xmlns:cx6="http://schemas.microsoft.com/office/drawing/2016/5/12/chartex" xmlns:cx7="http://schemas.microsoft.com/office/drawing/2016/5/13/chartex" xmlns:cx8="http://schemas.microsoft.com/office/drawing/2016/5/14/chartex" xmlns:mc="http://schemas.openxmlformats.org/markup-compatibility/2006" xmlns:aink="http://schemas.microsoft.com/office/drawing/2016/ink" xmlns:am3d="http://schemas.microsoft.com/office/drawing/2017/model3d" xmlns:o="urn:schemas-microsoft-com:office:office" xmlns:r="http://schemas.openxmlformats.org/officeDocument/2006/relationships" xmlns:m="http://schemas.openxmlformats.org/officeDocument/2006/math" xmlns:v="urn:schemas-microsoft-com:vml" xmlns:wp14="http://schemas.microsoft.com/office/word/2010/wordprocessingDrawing" xmlns:wp="http://schemas.openxmlformats.org/drawingml/2006/wordprocessingDrawing" xmlns:w10="urn:schemas-microsoft-com:office:word" xmlns:w="http://schemas.openxmlformats.org/wordprocessingml/2006/main" xmlns:w14="http://schemas.microsoft.com/office/word/2010/wordml" xmlns:w15="http://schemas.microsoft.com/office/word/2012/wordml" xmlns:w16cex="http://schemas.microsoft.com/office/word/2018/wordml/cex" xmlns:w16cid="http://schemas.microsoft.com/office/word/2016/wordml/cid" xmlns:w16="http://schemas.microsoft.com/office/word/2018/wordml" xmlns:w16se="http://schemas.microsoft.com/office/word/2015/wordml/symex" xmlns:wpg="http://schemas.microsoft.com/office/word/2010/wordprocessingGroup" xmlns:wpi="http://schemas.microsoft.com/office/word/2010/wordprocessingInk" xmlns:wne="http://schemas.microsoft.com/office/word/2006/wordml" xmlns:wps="http://schemas.microsoft.com/office/word/2010/wordprocessingShape" mc:Ignorable="w14 w15 w16se w16cid w16 w16cex wp14">
   <w:footnote w:type="separator" w:id="-1">
     <w:p>
       <w:pPr>
@@ -266,7 +608,7 @@
 </file>
 
 <file path=word/styles.xml><?xml version="1.0" encoding="utf-8"?>
-<w:styles xmlns:mc="http://schemas.openxmlformats.org/markup-compatibility/2006" xmlns:r="http://schemas.openxmlformats.org/officeDocument/2006/relationships" xmlns:w="http://schemas.openxmlformats.org/wordprocessingml/2006/main" xmlns:w14="http://schemas.microsoft.com/office/word/2010/wordml" xmlns:w15="http://schemas.microsoft.com/office/word/2012/wordml" xmlns:w16cid="http://schemas.microsoft.com/office/word/2016/wordml/cid" xmlns:w16se="http://schemas.microsoft.com/office/word/2015/wordml/symex" mc:Ignorable="w14 w15 w16se w16cid">
+<w:styles xmlns:mc="http://schemas.openxmlformats.org/markup-compatibility/2006" xmlns:r="http://schemas.openxmlformats.org/officeDocument/2006/relationships" xmlns:w="http://schemas.openxmlformats.org/wordprocessingml/2006/main" xmlns:w14="http://schemas.microsoft.com/office/word/2010/wordml" xmlns:w15="http://schemas.microsoft.com/office/word/2012/wordml" xmlns:w16cex="http://schemas.microsoft.com/office/word/2018/wordml/cex" xmlns:w16cid="http://schemas.microsoft.com/office/word/2016/wordml/cid" xmlns:w16="http://schemas.microsoft.com/office/word/2018/wordml" xmlns:w16se="http://schemas.microsoft.com/office/word/2015/wordml/symex" mc:Ignorable="w14 w15 w16se w16cid w16 w16cex">
   <w:docDefaults>
     <w:rPrDefault>
       <w:rPr>
@@ -282,7 +624,7 @@
       </w:pPr>
     </w:pPrDefault>
   </w:docDefaults>
-  <w:latentStyles w:defLockedState="0" w:defUIPriority="99" w:defSemiHidden="0" w:defUnhideWhenUsed="0" w:defQFormat="0" w:count="377">
+  <w:latentStyles w:defLockedState="0" w:defUIPriority="99" w:defSemiHidden="0" w:defUnhideWhenUsed="0" w:defQFormat="0" w:count="376">
     <w:lsdException w:name="Normal" w:uiPriority="0" w:qFormat="1"/>
     <w:lsdException w:name="heading 1" w:uiPriority="9" w:qFormat="1"/>
     <w:lsdException w:name="heading 2" w:semiHidden="1" w:uiPriority="9" w:unhideWhenUsed="1" w:qFormat="1"/>
@@ -437,7 +779,7 @@
     <w:lsdException w:name="Table Web 2" w:semiHidden="1" w:unhideWhenUsed="1"/>
     <w:lsdException w:name="Table Web 3" w:semiHidden="1" w:unhideWhenUsed="1"/>
     <w:lsdException w:name="Balloon Text" w:semiHidden="1" w:unhideWhenUsed="1"/>
-    <w:lsdException w:name="Table Grid" w:semiHidden="1" w:uiPriority="59" w:unhideWhenUsed="1"/>
+    <w:lsdException w:name="Table Grid" w:uiPriority="59"/>
     <w:lsdException w:name="Table Theme" w:semiHidden="1" w:unhideWhenUsed="1"/>
     <w:lsdException w:name="Placeholder Text" w:semiHidden="1"/>
     <w:lsdException w:name="No Spacing" w:uiPriority="1" w:qFormat="1"/>
@@ -659,11 +1001,31 @@
     <w:lsdException w:name="Hashtag" w:semiHidden="1" w:unhideWhenUsed="1"/>
     <w:lsdException w:name="Unresolved Mention" w:semiHidden="1" w:unhideWhenUsed="1"/>
     <w:lsdException w:name="Smart Link" w:semiHidden="1" w:unhideWhenUsed="1"/>
-    <w:lsdException w:name="Smart Link Error" w:semiHidden="1" w:unhideWhenUsed="1"/>
   </w:latentStyles>
   <w:style w:type="paragraph" w:default="1" w:styleId="Standard">
     <w:name w:val="Normal"/>
     <w:qFormat/>
+  </w:style>
+  <w:style w:type="paragraph" w:styleId="berschrift1">
+    <w:name w:val="heading 1"/>
+    <w:basedOn w:val="Standard"/>
+    <w:next w:val="Standard"/>
+    <w:link w:val="berschrift1Zchn"/>
+    <w:uiPriority w:val="9"/>
+    <w:qFormat/>
+    <w:rsid w:val="00022966"/>
+    <w:pPr>
+      <w:keepNext/>
+      <w:keepLines/>
+      <w:spacing w:before="240" w:after="0"/>
+      <w:outlineLvl w:val="0"/>
+    </w:pPr>
+    <w:rPr>
+      <w:rFonts w:asciiTheme="majorHAnsi" w:eastAsiaTheme="majorEastAsia" w:hAnsiTheme="majorHAnsi" w:cstheme="majorBidi"/>
+      <w:color w:val="365F91" w:themeColor="accent1" w:themeShade="BF"/>
+      <w:sz w:val="32"/>
+      <w:szCs w:val="32"/>
+    </w:rPr>
   </w:style>
   <w:style w:type="character" w:default="1" w:styleId="Absatz-Standardschriftart">
     <w:name w:val="Default Paragraph Font"/>
@@ -791,6 +1153,31 @@
     <w:rPr>
       <w:color w:val="800080" w:themeColor="followedHyperlink"/>
       <w:u w:val="single"/>
+    </w:rPr>
+  </w:style>
+  <w:style w:type="character" w:styleId="NichtaufgelsteErwhnung">
+    <w:name w:val="Unresolved Mention"/>
+    <w:basedOn w:val="Absatz-Standardschriftart"/>
+    <w:uiPriority w:val="99"/>
+    <w:semiHidden/>
+    <w:unhideWhenUsed/>
+    <w:rsid w:val="00022966"/>
+    <w:rPr>
+      <w:color w:val="605E5C"/>
+      <w:shd w:val="clear" w:color="auto" w:fill="E1DFDD"/>
+    </w:rPr>
+  </w:style>
+  <w:style w:type="character" w:customStyle="1" w:styleId="berschrift1Zchn">
+    <w:name w:val="Überschrift 1 Zchn"/>
+    <w:basedOn w:val="Absatz-Standardschriftart"/>
+    <w:link w:val="berschrift1"/>
+    <w:uiPriority w:val="9"/>
+    <w:rsid w:val="00022966"/>
+    <w:rPr>
+      <w:rFonts w:asciiTheme="majorHAnsi" w:eastAsiaTheme="majorEastAsia" w:hAnsiTheme="majorHAnsi" w:cstheme="majorBidi"/>
+      <w:color w:val="365F91" w:themeColor="accent1" w:themeShade="BF"/>
+      <w:sz w:val="32"/>
+      <w:szCs w:val="32"/>
     </w:rPr>
   </w:style>
 </w:styles>

</xml_diff>